<commit_message>
housekeeping new work for the points backup
</commit_message>
<xml_diff>
--- a/Mod4/Module4 .docx
+++ b/Mod4/Module4 .docx
@@ -66,28 +66,32 @@
       <w:pPr>
         <w:pStyle w:val="Normal"/>
         <w:spacing w:lineRule="auto" w:line="240" w:before="0" w:after="0"/>
+        <w:rPr/>
+      </w:pPr>
+      <w:r>
         <w:rPr>
           <w:lang w:val="en"/>
         </w:rPr>
-      </w:pPr>
-      <w:r>
-        <w:rPr>
+        <w:t xml:space="preserve">OK.  Let’s have fun this week building some circuits, connecting them to the I/O pins, and watching them work!  The first couple are going to seem a little familiar.  This group of exercises is meant to get you familiar with the contents of the parts pack and learn how to build circuits on the proto board.   But, watch for the various functions that pop up in the programs.  Most come from a library of functions called </w:t>
+      </w:r>
+      <w:r>
+        <w:rPr>
+          <w:b/>
           <w:lang w:val="en"/>
         </w:rPr>
-        <w:t xml:space="preserve">OK.  Let’s have fun this week building some circuits, connecting them to the I/O pins, and watching them work!  The first couple are going to seem a little familiar.  This group of exercises is meant to get you familiar with the contents of the parts pack and learn how to build circuits on the proto board.   But, watch for the various functions that pop up in the programs.  Most come from a library of functions called </w:t>
-      </w:r>
-      <w:r>
-        <w:rPr>
-          <w:b/>
+        <w:t>simpletools.h</w:t>
+      </w:r>
+      <w:r>
+        <w:rPr>
           <w:lang w:val="en"/>
         </w:rPr>
-        <w:t>simpletools.h</w:t>
+        <w:t>.  This is part, among others, of the Learn Library that you download with the IDE.</w:t>
       </w:r>
       <w:r>
         <w:rPr>
           <w:lang w:val="en"/>
         </w:rPr>
-        <w:t>.  This is part, among others, of the Learn Library that you download with the IDE.</w:t>
+        <w:t>+</w:t>
       </w:r>
     </w:p>
     <w:p>
@@ -219,6 +223,78 @@
       </w:pPr>
       <w:r>
         <w:rPr/>
+        <w:drawing>
+          <wp:anchor behindDoc="0" distT="0" distB="0" distL="0" distR="0" simplePos="0" locked="0" layoutInCell="1" allowOverlap="1" relativeHeight="3">
+            <wp:simplePos x="0" y="0"/>
+            <wp:positionH relativeFrom="column">
+              <wp:align>center</wp:align>
+            </wp:positionH>
+            <wp:positionV relativeFrom="paragraph">
+              <wp:posOffset>635</wp:posOffset>
+            </wp:positionV>
+            <wp:extent cx="5943600" cy="6731000"/>
+            <wp:effectExtent l="0" t="0" r="0" b="0"/>
+            <wp:wrapSquare wrapText="largest"/>
+            <wp:docPr id="1" name="Image2" descr=""/>
+            <wp:cNvGraphicFramePr>
+              <a:graphicFrameLocks xmlns:a="http://schemas.openxmlformats.org/drawingml/2006/main" noChangeAspect="1"/>
+            </wp:cNvGraphicFramePr>
+            <a:graphic xmlns:a="http://schemas.openxmlformats.org/drawingml/2006/main">
+              <a:graphicData uri="http://schemas.openxmlformats.org/drawingml/2006/picture">
+                <pic:pic xmlns:pic="http://schemas.openxmlformats.org/drawingml/2006/picture">
+                  <pic:nvPicPr>
+                    <pic:cNvPr id="1" name="Image2" descr=""/>
+                    <pic:cNvPicPr>
+                      <a:picLocks noChangeAspect="1" noChangeArrowheads="1"/>
+                    </pic:cNvPicPr>
+                  </pic:nvPicPr>
+                  <pic:blipFill>
+                    <a:blip r:embed="rId4"/>
+                    <a:stretch>
+                      <a:fillRect/>
+                    </a:stretch>
+                  </pic:blipFill>
+                  <pic:spPr bwMode="auto">
+                    <a:xfrm>
+                      <a:off x="0" y="0"/>
+                      <a:ext cx="5943600" cy="6731000"/>
+                    </a:xfrm>
+                    <a:prstGeom prst="rect">
+                      <a:avLst/>
+                    </a:prstGeom>
+                  </pic:spPr>
+                </pic:pic>
+              </a:graphicData>
+            </a:graphic>
+          </wp:anchor>
+        </w:drawing>
+      </w:r>
+    </w:p>
+    <w:p>
+      <w:pPr>
+        <w:pStyle w:val="Normal"/>
+        <w:rPr/>
+      </w:pPr>
+      <w:r>
+        <w:rPr/>
+      </w:r>
+    </w:p>
+    <w:p>
+      <w:pPr>
+        <w:pStyle w:val="Normal"/>
+        <w:rPr/>
+      </w:pPr>
+      <w:r>
+        <w:rPr/>
+      </w:r>
+    </w:p>
+    <w:p>
+      <w:pPr>
+        <w:pStyle w:val="Normal"/>
+        <w:rPr/>
+      </w:pPr>
+      <w:r>
+        <w:rPr/>
       </w:r>
     </w:p>
     <w:p>
@@ -259,6 +335,51 @@
       </w:pPr>
       <w:r>
         <w:rPr/>
+        <w:drawing>
+          <wp:anchor behindDoc="0" distT="0" distB="0" distL="0" distR="0" simplePos="0" locked="0" layoutInCell="1" allowOverlap="1" relativeHeight="2">
+            <wp:simplePos x="0" y="0"/>
+            <wp:positionH relativeFrom="column">
+              <wp:align>center</wp:align>
+            </wp:positionH>
+            <wp:positionV relativeFrom="paragraph">
+              <wp:posOffset>635</wp:posOffset>
+            </wp:positionV>
+            <wp:extent cx="5943600" cy="6731000"/>
+            <wp:effectExtent l="0" t="0" r="0" b="0"/>
+            <wp:wrapSquare wrapText="largest"/>
+            <wp:docPr id="2" name="Image1" descr=""/>
+            <wp:cNvGraphicFramePr>
+              <a:graphicFrameLocks xmlns:a="http://schemas.openxmlformats.org/drawingml/2006/main" noChangeAspect="1"/>
+            </wp:cNvGraphicFramePr>
+            <a:graphic xmlns:a="http://schemas.openxmlformats.org/drawingml/2006/main">
+              <a:graphicData uri="http://schemas.openxmlformats.org/drawingml/2006/picture">
+                <pic:pic xmlns:pic="http://schemas.openxmlformats.org/drawingml/2006/picture">
+                  <pic:nvPicPr>
+                    <pic:cNvPr id="2" name="Image1" descr=""/>
+                    <pic:cNvPicPr>
+                      <a:picLocks noChangeAspect="1" noChangeArrowheads="1"/>
+                    </pic:cNvPicPr>
+                  </pic:nvPicPr>
+                  <pic:blipFill>
+                    <a:blip r:embed="rId5"/>
+                    <a:stretch>
+                      <a:fillRect/>
+                    </a:stretch>
+                  </pic:blipFill>
+                  <pic:spPr bwMode="auto">
+                    <a:xfrm>
+                      <a:off x="0" y="0"/>
+                      <a:ext cx="5943600" cy="6731000"/>
+                    </a:xfrm>
+                    <a:prstGeom prst="rect">
+                      <a:avLst/>
+                    </a:prstGeom>
+                  </pic:spPr>
+                </pic:pic>
+              </a:graphicData>
+            </a:graphic>
+          </wp:anchor>
+        </w:drawing>
       </w:r>
     </w:p>
     <w:p>
@@ -276,7 +397,7 @@
         <w:pStyle w:val="Heading2"/>
         <w:rPr/>
       </w:pPr>
-      <w:hyperlink r:id="rId4">
+      <w:hyperlink r:id="rId6">
         <w:r>
           <w:rPr>
             <w:rStyle w:val="InternetLink"/>
@@ -391,18 +512,16 @@
         <w:pStyle w:val="Heading2"/>
         <w:rPr/>
       </w:pPr>
-      <w:hyperlink r:id="rId5">
-        <w:r>
-          <w:rPr/>
-        </w:r>
-      </w:hyperlink>
+      <w:r>
+        <w:rPr/>
+      </w:r>
     </w:p>
     <w:p>
       <w:pPr>
         <w:pStyle w:val="Heading2"/>
         <w:rPr/>
       </w:pPr>
-      <w:hyperlink r:id="rId6">
+      <w:hyperlink r:id="rId7">
         <w:r>
           <w:rPr>
             <w:rStyle w:val="InternetLink"/>
@@ -537,7 +656,7 @@
         <w:pStyle w:val="Heading2"/>
         <w:rPr/>
       </w:pPr>
-      <w:hyperlink r:id="rId7">
+      <w:hyperlink r:id="rId8">
         <w:r>
           <w:rPr>
             <w:rStyle w:val="InternetLink"/>
@@ -672,7 +791,7 @@
         <w:pStyle w:val="Heading2"/>
         <w:rPr/>
       </w:pPr>
-      <w:hyperlink r:id="rId8">
+      <w:hyperlink r:id="rId9">
         <w:r>
           <w:rPr>
             <w:rStyle w:val="InternetLink"/>
@@ -797,7 +916,7 @@
         <w:pStyle w:val="Heading2"/>
         <w:rPr/>
       </w:pPr>
-      <w:hyperlink r:id="rId9">
+      <w:hyperlink r:id="rId10">
         <w:r>
           <w:rPr>
             <w:rStyle w:val="InternetLink"/>
@@ -922,7 +1041,7 @@
         <w:pStyle w:val="Heading2"/>
         <w:rPr/>
       </w:pPr>
-      <w:hyperlink r:id="rId10">
+      <w:hyperlink r:id="rId11">
         <w:r>
           <w:rPr>
             <w:rStyle w:val="InternetLink"/>
@@ -1087,7 +1206,6 @@
     <w:rPrDefault>
       <w:rPr>
         <w:rFonts w:ascii="Calibri" w:hAnsi="Calibri" w:eastAsia="Calibri" w:cs="" w:asciiTheme="minorHAnsi" w:cstheme="minorBidi" w:eastAsiaTheme="minorHAnsi" w:hAnsiTheme="minorHAnsi"/>
-        <w:sz w:val="22"/>
         <w:szCs w:val="22"/>
         <w:lang w:val="en-US" w:eastAsia="en-US" w:bidi="ar-SA"/>
       </w:rPr>
@@ -1607,6 +1725,18 @@
     <w:qFormat/>
     <w:rPr/>
   </w:style>
+  <w:style w:type="character" w:styleId="ListLabel4">
+    <w:name w:val="ListLabel 4"/>
+    <w:qFormat/>
+    <w:rPr>
+      <w:lang w:val="en"/>
+    </w:rPr>
+  </w:style>
+  <w:style w:type="character" w:styleId="ListLabel5">
+    <w:name w:val="ListLabel 5"/>
+    <w:qFormat/>
+    <w:rPr/>
+  </w:style>
   <w:style w:type="paragraph" w:styleId="Heading">
     <w:name w:val="Heading"/>
     <w:basedOn w:val="Normal"/>

</xml_diff>